<commit_message>
added week 2 day 3
</commit_message>
<xml_diff>
--- a/Learning Phase/Week 2/Day 1/MongoDB 6.0/Source Code/5. Indexing/5. Indexing - Commands.docx
+++ b/Learning Phase/Week 2/Day 1/MongoDB 6.0/Source Code/5. Indexing/5. Indexing - Commands.docx
@@ -1,6 +1,6 @@
 
 <file path=word/document.xml><?xml version="1.0" encoding="utf-8"?>
-<w:document xmlns:wpc="http://schemas.microsoft.com/office/word/2010/wordprocessingCanvas" xmlns:cx="http://schemas.microsoft.com/office/drawing/2014/chartex" xmlns:cx1="http://schemas.microsoft.com/office/drawing/2015/9/8/chartex" xmlns:cx2="http://schemas.microsoft.com/office/drawing/2015/10/21/chartex" xmlns:cx3="http://schemas.microsoft.com/office/drawing/2016/5/9/chartex" xmlns:cx4="http://schemas.microsoft.com/office/drawing/2016/5/10/chartex" xmlns:cx5="http://schemas.microsoft.com/office/drawing/2016/5/11/chartex" xmlns:cx6="http://schemas.microsoft.com/office/drawing/2016/5/12/chartex" xmlns:cx7="http://schemas.microsoft.com/office/drawing/2016/5/13/chartex" xmlns:cx8="http://schemas.microsoft.com/office/drawing/2016/5/14/chartex" xmlns:mc="http://schemas.openxmlformats.org/markup-compatibility/2006" xmlns:aink="http://schemas.microsoft.com/office/drawing/2016/ink" xmlns:am3d="http://schemas.microsoft.com/office/drawing/2017/model3d" xmlns:o="urn:schemas-microsoft-com:office:office" xmlns:r="http://schemas.openxmlformats.org/officeDocument/2006/relationships" xmlns:m="http://schemas.openxmlformats.org/officeDocument/2006/math" xmlns:v="urn:schemas-microsoft-com:vml" xmlns:wp14="http://schemas.microsoft.com/office/word/2010/wordprocessingDrawing" xmlns:wp="http://schemas.openxmlformats.org/drawingml/2006/wordprocessingDrawing" xmlns:w10="urn:schemas-microsoft-com:office:word" xmlns:w="http://schemas.openxmlformats.org/wordprocessingml/2006/main" xmlns:w14="http://schemas.microsoft.com/office/word/2010/wordml" xmlns:w15="http://schemas.microsoft.com/office/word/2012/wordml" xmlns:w16cid="http://schemas.microsoft.com/office/word/2016/wordml/cid" xmlns:w16se="http://schemas.microsoft.com/office/word/2015/wordml/symex" xmlns:wpg="http://schemas.microsoft.com/office/word/2010/wordprocessingGroup" xmlns:wpi="http://schemas.microsoft.com/office/word/2010/wordprocessingInk" xmlns:wne="http://schemas.microsoft.com/office/word/2006/wordml" xmlns:wps="http://schemas.microsoft.com/office/word/2010/wordprocessingShape" mc:Ignorable="w14 w15 w16se w16cid wp14">
+<w:document xmlns:wpc="http://schemas.microsoft.com/office/word/2010/wordprocessingCanvas" xmlns:cx="http://schemas.microsoft.com/office/drawing/2014/chartex" xmlns:cx1="http://schemas.microsoft.com/office/drawing/2015/9/8/chartex" xmlns:cx2="http://schemas.microsoft.com/office/drawing/2015/10/21/chartex" xmlns:cx3="http://schemas.microsoft.com/office/drawing/2016/5/9/chartex" xmlns:cx4="http://schemas.microsoft.com/office/drawing/2016/5/10/chartex" xmlns:cx5="http://schemas.microsoft.com/office/drawing/2016/5/11/chartex" xmlns:cx6="http://schemas.microsoft.com/office/drawing/2016/5/12/chartex" xmlns:cx7="http://schemas.microsoft.com/office/drawing/2016/5/13/chartex" xmlns:cx8="http://schemas.microsoft.com/office/drawing/2016/5/14/chartex" xmlns:mc="http://schemas.openxmlformats.org/markup-compatibility/2006" xmlns:aink="http://schemas.microsoft.com/office/drawing/2016/ink" xmlns:am3d="http://schemas.microsoft.com/office/drawing/2017/model3d" xmlns:o="urn:schemas-microsoft-com:office:office" xmlns:oel="http://schemas.microsoft.com/office/2019/extlst" xmlns:r="http://schemas.openxmlformats.org/officeDocument/2006/relationships" xmlns:m="http://schemas.openxmlformats.org/officeDocument/2006/math" xmlns:v="urn:schemas-microsoft-com:vml" xmlns:wp14="http://schemas.microsoft.com/office/word/2010/wordprocessingDrawing" xmlns:wp="http://schemas.openxmlformats.org/drawingml/2006/wordprocessingDrawing" xmlns:w10="urn:schemas-microsoft-com:office:word" xmlns:w="http://schemas.openxmlformats.org/wordprocessingml/2006/main" xmlns:w14="http://schemas.microsoft.com/office/word/2010/wordml" xmlns:w15="http://schemas.microsoft.com/office/word/2012/wordml" xmlns:w16cex="http://schemas.microsoft.com/office/word/2018/wordml/cex" xmlns:w16cid="http://schemas.microsoft.com/office/word/2016/wordml/cid" xmlns:w16="http://schemas.microsoft.com/office/word/2018/wordml" xmlns:w16sdtdh="http://schemas.microsoft.com/office/word/2020/wordml/sdtdatahash" xmlns:w16se="http://schemas.microsoft.com/office/word/2015/wordml/symex" xmlns:wpg="http://schemas.microsoft.com/office/word/2010/wordprocessingGroup" xmlns:wpi="http://schemas.microsoft.com/office/word/2010/wordprocessingInk" xmlns:wne="http://schemas.microsoft.com/office/word/2006/wordml" xmlns:wps="http://schemas.microsoft.com/office/word/2010/wordprocessingShape" mc:Ignorable="w14 w15 w16se w16cid w16 w16cex w16sdtdh wp14">
   <w:body>
     <w:p>
       <w:pPr>
@@ -12,6 +12,8 @@
           <w:szCs w:val="40"/>
         </w:rPr>
       </w:pPr>
+      <w:bookmarkStart w:id="0" w:name="_Hlk148532731"/>
+      <w:bookmarkEnd w:id="0"/>
       <w:r>
         <w:rPr>
           <w:b/>
@@ -1510,12 +1512,12 @@
           <w:numId w:val="3"/>
         </w:numPr>
       </w:pPr>
-      <w:bookmarkStart w:id="0" w:name="_Toc130325915"/>
+      <w:bookmarkStart w:id="1" w:name="_Toc130325915"/>
       <w:r>
         <w:lastRenderedPageBreak/>
         <w:t>The Problem</w:t>
       </w:r>
-      <w:bookmarkEnd w:id="0"/>
+      <w:bookmarkEnd w:id="1"/>
     </w:p>
     <w:p/>
     <w:p>
@@ -1581,14 +1583,14 @@
           <w:numId w:val="3"/>
         </w:numPr>
       </w:pPr>
-      <w:bookmarkStart w:id="1" w:name="_Toc130325916"/>
+      <w:bookmarkStart w:id="2" w:name="_Toc130325916"/>
       <w:r>
         <w:t xml:space="preserve">The </w:t>
       </w:r>
       <w:r>
         <w:t>Solution</w:t>
       </w:r>
-      <w:bookmarkEnd w:id="1"/>
+      <w:bookmarkEnd w:id="2"/>
     </w:p>
     <w:p/>
     <w:p>
@@ -1654,14 +1656,14 @@
           <w:numId w:val="3"/>
         </w:numPr>
       </w:pPr>
-      <w:bookmarkStart w:id="2" w:name="_Toc15471"/>
-      <w:bookmarkStart w:id="3" w:name="_Toc130325917"/>
+      <w:bookmarkStart w:id="3" w:name="_Toc15471"/>
+      <w:bookmarkStart w:id="4" w:name="_Toc130325917"/>
       <w:r>
         <w:lastRenderedPageBreak/>
         <w:t>Sort Uses Index</w:t>
       </w:r>
-      <w:bookmarkEnd w:id="2"/>
       <w:bookmarkEnd w:id="3"/>
+      <w:bookmarkEnd w:id="4"/>
     </w:p>
     <w:p/>
     <w:p>
@@ -1680,11 +1682,11 @@
           <w:numId w:val="3"/>
         </w:numPr>
       </w:pPr>
-      <w:bookmarkStart w:id="4" w:name="_Toc130325918"/>
+      <w:bookmarkStart w:id="5" w:name="_Toc130325918"/>
       <w:r>
         <w:t>Indexes in Mongo</w:t>
       </w:r>
-      <w:bookmarkEnd w:id="4"/>
+      <w:bookmarkEnd w:id="5"/>
     </w:p>
     <w:p>
       <w:pPr>
@@ -1793,25 +1795,15 @@
         <w:t xml:space="preserve">There's also a hashed index, which is mainly used in context of </w:t>
       </w:r>
       <w:hyperlink r:id="rId11" w:history="1">
-        <w:proofErr w:type="spellStart"/>
         <w:r>
           <w:rPr>
             <w:rStyle w:val="Hyperlink"/>
           </w:rPr>
           <w:t>sharding</w:t>
         </w:r>
-        <w:proofErr w:type="spellEnd"/>
       </w:hyperlink>
       <w:r>
-        <w:t xml:space="preserve">. It allows you to index on a certain field, but have the key values be more evenly distributed instead of clustered. This supports </w:t>
-      </w:r>
-      <w:proofErr w:type="spellStart"/>
-      <w:r>
-        <w:t>sharding</w:t>
-      </w:r>
-      <w:proofErr w:type="spellEnd"/>
-      <w:r>
-        <w:t xml:space="preserve"> and allows you to spread documents more evenly across your shards. </w:t>
+        <w:t xml:space="preserve">. It allows you to index on a certain field, but have the key values be more evenly distributed instead of clustered. This supports sharding and allows you to spread documents more evenly across your shards. </w:t>
       </w:r>
     </w:p>
     <w:p>
@@ -1841,13 +1833,13 @@
           <w:numId w:val="3"/>
         </w:numPr>
       </w:pPr>
-      <w:bookmarkStart w:id="5" w:name="_Toc25692"/>
-      <w:bookmarkStart w:id="6" w:name="_Toc130325919"/>
+      <w:bookmarkStart w:id="6" w:name="_Toc25692"/>
+      <w:bookmarkStart w:id="7" w:name="_Toc130325919"/>
       <w:r>
         <w:t>Create Index</w:t>
       </w:r>
-      <w:bookmarkEnd w:id="5"/>
       <w:bookmarkEnd w:id="6"/>
+      <w:bookmarkEnd w:id="7"/>
     </w:p>
     <w:p/>
     <w:p>
@@ -1914,8 +1906,8 @@
           <w:numId w:val="3"/>
         </w:numPr>
       </w:pPr>
-      <w:bookmarkStart w:id="7" w:name="_Toc15011"/>
-      <w:bookmarkStart w:id="8" w:name="_Toc130325920"/>
+      <w:bookmarkStart w:id="8" w:name="_Toc15011"/>
+      <w:bookmarkStart w:id="9" w:name="_Toc130325920"/>
       <w:proofErr w:type="spellStart"/>
       <w:proofErr w:type="gramStart"/>
       <w:r>
@@ -1927,8 +1919,8 @@
       <w:r>
         <w:t xml:space="preserve"> collection</w:t>
       </w:r>
-      <w:bookmarkEnd w:id="7"/>
       <w:bookmarkEnd w:id="8"/>
+      <w:bookmarkEnd w:id="9"/>
     </w:p>
     <w:p/>
     <w:p>
@@ -2158,8 +2150,8 @@
           <w:numId w:val="3"/>
         </w:numPr>
       </w:pPr>
-      <w:bookmarkStart w:id="9" w:name="_Toc15384"/>
-      <w:bookmarkStart w:id="10" w:name="_Toc130325921"/>
+      <w:bookmarkStart w:id="10" w:name="_Toc15384"/>
+      <w:bookmarkStart w:id="11" w:name="_Toc130325921"/>
       <w:proofErr w:type="gramStart"/>
       <w:r>
         <w:t>explain(</w:t>
@@ -2168,8 +2160,8 @@
       <w:r>
         <w:t>)</w:t>
       </w:r>
-      <w:bookmarkEnd w:id="9"/>
       <w:bookmarkEnd w:id="10"/>
+      <w:bookmarkEnd w:id="11"/>
     </w:p>
     <w:p/>
     <w:p>
@@ -3192,13 +3184,13 @@
           <w:numId w:val="3"/>
         </w:numPr>
       </w:pPr>
-      <w:bookmarkStart w:id="11" w:name="_Toc30644"/>
-      <w:bookmarkStart w:id="12" w:name="_Toc130325922"/>
+      <w:bookmarkStart w:id="12" w:name="_Toc30644"/>
+      <w:bookmarkStart w:id="13" w:name="_Toc130325922"/>
       <w:r>
         <w:t>Multi-Term Query</w:t>
       </w:r>
-      <w:bookmarkEnd w:id="11"/>
       <w:bookmarkEnd w:id="12"/>
+      <w:bookmarkEnd w:id="13"/>
     </w:p>
     <w:p>
       <w:r>
@@ -3229,13 +3221,13 @@
           <w:numId w:val="3"/>
         </w:numPr>
       </w:pPr>
-      <w:bookmarkStart w:id="13" w:name="_Toc24551"/>
-      <w:bookmarkStart w:id="14" w:name="_Toc130325923"/>
+      <w:bookmarkStart w:id="14" w:name="_Toc24551"/>
+      <w:bookmarkStart w:id="15" w:name="_Toc130325923"/>
       <w:r>
         <w:t>Comparison</w:t>
       </w:r>
-      <w:bookmarkEnd w:id="13"/>
       <w:bookmarkEnd w:id="14"/>
+      <w:bookmarkEnd w:id="15"/>
     </w:p>
     <w:p/>
     <w:p>
@@ -3619,8 +3611,8 @@
           <w:numId w:val="3"/>
         </w:numPr>
       </w:pPr>
-      <w:bookmarkStart w:id="15" w:name="_Toc5864"/>
-      <w:bookmarkStart w:id="16" w:name="_Toc130325924"/>
+      <w:bookmarkStart w:id="16" w:name="_Toc5864"/>
+      <w:bookmarkStart w:id="17" w:name="_Toc130325924"/>
       <w:proofErr w:type="spellStart"/>
       <w:proofErr w:type="gramStart"/>
       <w:r>
@@ -3634,8 +3626,8 @@
       <w:r>
         <w:t>)</w:t>
       </w:r>
-      <w:bookmarkEnd w:id="15"/>
       <w:bookmarkEnd w:id="16"/>
+      <w:bookmarkEnd w:id="17"/>
     </w:p>
     <w:p/>
     <w:p>
@@ -4003,13 +3995,13 @@
           <w:numId w:val="3"/>
         </w:numPr>
       </w:pPr>
-      <w:bookmarkStart w:id="17" w:name="_Toc1150"/>
-      <w:bookmarkStart w:id="18" w:name="_Toc130325925"/>
+      <w:bookmarkStart w:id="18" w:name="_Toc1150"/>
+      <w:bookmarkStart w:id="19" w:name="_Toc130325925"/>
       <w:r>
         <w:t>Nested Fields</w:t>
       </w:r>
-      <w:bookmarkEnd w:id="17"/>
       <w:bookmarkEnd w:id="18"/>
+      <w:bookmarkEnd w:id="19"/>
     </w:p>
     <w:p/>
     <w:p>
@@ -4241,14 +4233,13 @@
         <w:t>.find({"info.color":"grey"},{name:1}).explain("executionStats");</w:t>
       </w:r>
     </w:p>
-    <w:p/>
     <w:p>
       <w:r>
         <w:rPr>
           <w:noProof/>
         </w:rPr>
         <w:drawing>
-          <wp:inline distT="0" distB="0" distL="0" distR="0" wp14:anchorId="751C7C5E" wp14:editId="60DC27D2">
+          <wp:inline distT="0" distB="0" distL="0" distR="0" wp14:anchorId="24455DDA" wp14:editId="142E38C2">
             <wp:extent cx="2171700" cy="257175"/>
             <wp:effectExtent l="0" t="0" r="0" b="9525"/>
             <wp:docPr id="29" name="Picture 29"/>
@@ -4284,6 +4275,7 @@
         </w:drawing>
       </w:r>
     </w:p>
+    <w:p/>
     <w:p>
       <w:pPr>
         <w:pStyle w:val="Heading1"/>
@@ -4292,13 +4284,13 @@
           <w:numId w:val="3"/>
         </w:numPr>
       </w:pPr>
-      <w:bookmarkStart w:id="19" w:name="_Toc7455"/>
-      <w:bookmarkStart w:id="20" w:name="_Toc130325926"/>
+      <w:bookmarkStart w:id="20" w:name="_Toc7455"/>
+      <w:bookmarkStart w:id="21" w:name="_Toc130325926"/>
       <w:r>
         <w:t>Array Field</w:t>
       </w:r>
-      <w:bookmarkEnd w:id="19"/>
       <w:bookmarkEnd w:id="20"/>
+      <w:bookmarkEnd w:id="21"/>
     </w:p>
     <w:p/>
     <w:p>
@@ -4509,13 +4501,13 @@
           <w:numId w:val="3"/>
         </w:numPr>
       </w:pPr>
-      <w:bookmarkStart w:id="21" w:name="_Toc14924"/>
-      <w:bookmarkStart w:id="22" w:name="_Toc130325927"/>
+      <w:bookmarkStart w:id="22" w:name="_Toc14924"/>
+      <w:bookmarkStart w:id="23" w:name="_Toc130325927"/>
       <w:r>
         <w:t>Unique</w:t>
       </w:r>
-      <w:bookmarkEnd w:id="21"/>
       <w:bookmarkEnd w:id="22"/>
+      <w:bookmarkEnd w:id="23"/>
     </w:p>
     <w:p/>
     <w:p>
@@ -4756,13 +4748,13 @@
           <w:numId w:val="3"/>
         </w:numPr>
       </w:pPr>
-      <w:bookmarkStart w:id="23" w:name="_Toc9750"/>
-      <w:bookmarkStart w:id="24" w:name="_Toc130325928"/>
+      <w:bookmarkStart w:id="24" w:name="_Toc9750"/>
+      <w:bookmarkStart w:id="25" w:name="_Toc130325928"/>
       <w:r>
         <w:t>Sparse</w:t>
       </w:r>
-      <w:bookmarkEnd w:id="23"/>
       <w:bookmarkEnd w:id="24"/>
+      <w:bookmarkEnd w:id="25"/>
     </w:p>
     <w:p>
       <w:hyperlink r:id="rId43" w:history="1">
@@ -4770,7 +4762,19 @@
           <w:rPr>
             <w:rStyle w:val="Hyperlink"/>
           </w:rPr>
-          <w:t>https://www.mongodb.com/docs/v3.0/core/index-sparse/</w:t>
+          <w:t>https://www.mongodb.com/docs/v3.0/core/in</w:t>
+        </w:r>
+        <w:r>
+          <w:rPr>
+            <w:rStyle w:val="Hyperlink"/>
+          </w:rPr>
+          <w:t>d</w:t>
+        </w:r>
+        <w:r>
+          <w:rPr>
+            <w:rStyle w:val="Hyperlink"/>
+          </w:rPr>
+          <w:t>ex-sparse/</w:t>
         </w:r>
       </w:hyperlink>
     </w:p>
@@ -5338,15 +5342,7 @@
           <w:color w:val="494747"/>
           <w:shd w:val="clear" w:color="auto" w:fill="FFFFFF"/>
         </w:rPr>
-        <w:t xml:space="preserve">** </w:t>
-      </w:r>
-      <w:r>
-        <w:rPr>
-          <w:rFonts w:ascii="Helvetica" w:hAnsi="Helvetica"/>
-          <w:color w:val="494747"/>
-          <w:shd w:val="clear" w:color="auto" w:fill="FFFFFF"/>
-        </w:rPr>
-        <w:t>Even though the sort is by the indexed field, MongoDB will </w:t>
+        <w:t>** Even though the sort is by the indexed field, MongoDB will </w:t>
       </w:r>
       <w:r>
         <w:rPr>
@@ -5472,13 +5468,13 @@
           <w:numId w:val="3"/>
         </w:numPr>
       </w:pPr>
-      <w:bookmarkStart w:id="25" w:name="_Toc2124"/>
-      <w:bookmarkStart w:id="26" w:name="_Toc130325929"/>
+      <w:bookmarkStart w:id="26" w:name="_Toc2124"/>
+      <w:bookmarkStart w:id="27" w:name="_Toc130325929"/>
       <w:r>
         <w:t>Compound</w:t>
       </w:r>
-      <w:bookmarkEnd w:id="25"/>
       <w:bookmarkEnd w:id="26"/>
+      <w:bookmarkEnd w:id="27"/>
     </w:p>
     <w:p/>
     <w:p>
@@ -6014,13 +6010,13 @@
           <w:numId w:val="3"/>
         </w:numPr>
       </w:pPr>
-      <w:bookmarkStart w:id="27" w:name="_Toc12633"/>
-      <w:bookmarkStart w:id="28" w:name="_Toc130325930"/>
+      <w:bookmarkStart w:id="28" w:name="_Toc12633"/>
+      <w:bookmarkStart w:id="29" w:name="_Toc130325930"/>
       <w:r>
         <w:t>Sort Direction</w:t>
       </w:r>
-      <w:bookmarkEnd w:id="27"/>
       <w:bookmarkEnd w:id="28"/>
+      <w:bookmarkEnd w:id="29"/>
     </w:p>
     <w:p/>
     <w:p>
@@ -6408,12 +6404,12 @@
           <w:numId w:val="3"/>
         </w:numPr>
       </w:pPr>
-      <w:bookmarkStart w:id="29" w:name="_Toc17875"/>
-      <w:bookmarkStart w:id="30" w:name="_Toc130325931"/>
+      <w:bookmarkStart w:id="30" w:name="_Toc17875"/>
+      <w:bookmarkStart w:id="31" w:name="_Toc130325931"/>
       <w:r>
         <w:t>Covering Index</w:t>
       </w:r>
-      <w:bookmarkEnd w:id="29"/>
+      <w:bookmarkEnd w:id="30"/>
       <w:r>
         <w:br/>
       </w:r>
@@ -6424,7 +6420,7 @@
           </w:rPr>
           <w:t>https://www.mongodb.com/docs/manual/core/query-optimization/#std-label-read-operations-covered-query</w:t>
         </w:r>
-        <w:bookmarkEnd w:id="30"/>
+        <w:bookmarkEnd w:id="31"/>
       </w:hyperlink>
     </w:p>
     <w:p>
@@ -7090,14 +7086,14 @@
           <w:numId w:val="3"/>
         </w:numPr>
       </w:pPr>
-      <w:bookmarkStart w:id="31" w:name="_Toc7539"/>
-      <w:bookmarkStart w:id="32" w:name="_Toc130325932"/>
+      <w:bookmarkStart w:id="32" w:name="_Toc7539"/>
+      <w:bookmarkStart w:id="33" w:name="_Toc130325932"/>
       <w:r>
         <w:lastRenderedPageBreak/>
         <w:t>Dead Weight</w:t>
       </w:r>
-      <w:bookmarkEnd w:id="31"/>
       <w:bookmarkEnd w:id="32"/>
+      <w:bookmarkEnd w:id="33"/>
     </w:p>
     <w:p/>
     <w:p>
@@ -7212,15 +7208,7 @@
         <w:t>the</w:t>
       </w:r>
       <w:r>
-        <w:t xml:space="preserve"> animals have a field named </w:t>
-      </w:r>
-      <w:proofErr w:type="spellStart"/>
-      <w:r>
-        <w:t>zzz</w:t>
-      </w:r>
-      <w:proofErr w:type="spellEnd"/>
-      <w:r>
-        <w:t xml:space="preserve">, but Mongo will happily ensure there's an index on that field should one appear one day, and it keeps track of it. If you misspell a field name, Mongo is not going to prevent you from creating it, it's not going to notify you that your documents actually have the correctly spelled name and your index does not. </w:t>
+        <w:t xml:space="preserve"> animals have a field named zzz, but Mongo will happily ensure there's an index on that field should one appear one day, and it keeps track of it. If you misspell a field name, Mongo is not going to prevent you from creating it, it's not going to notify you that your documents actually have the correctly spelled name and your index does not. </w:t>
       </w:r>
       <w:proofErr w:type="gramStart"/>
       <w:r>
@@ -7239,13 +7227,13 @@
           <w:numId w:val="3"/>
         </w:numPr>
       </w:pPr>
-      <w:bookmarkStart w:id="33" w:name="_Toc1431"/>
-      <w:bookmarkStart w:id="34" w:name="_Toc130325933"/>
+      <w:bookmarkStart w:id="34" w:name="_Toc1431"/>
+      <w:bookmarkStart w:id="35" w:name="_Toc130325933"/>
       <w:r>
         <w:t>Index Name</w:t>
       </w:r>
-      <w:bookmarkEnd w:id="33"/>
       <w:bookmarkEnd w:id="34"/>
+      <w:bookmarkEnd w:id="35"/>
     </w:p>
     <w:p/>
     <w:p>
@@ -7659,10 +7647,7 @@
     <w:p/>
     <w:p>
       <w:r>
-        <w:t>C</w:t>
-      </w:r>
-      <w:r>
-        <w:t xml:space="preserve">heck if the </w:t>
+        <w:t xml:space="preserve">Check if the </w:t>
       </w:r>
       <w:r>
         <w:t>index</w:t>
@@ -7754,16 +7739,13 @@
           <w:numId w:val="3"/>
         </w:numPr>
       </w:pPr>
-      <w:bookmarkStart w:id="35" w:name="_Toc130325934"/>
+      <w:bookmarkStart w:id="36" w:name="_Toc130325934"/>
       <w:r>
         <w:t>References</w:t>
       </w:r>
-      <w:bookmarkEnd w:id="35"/>
-    </w:p>
-    <w:p>
-      <w:bookmarkStart w:id="36" w:name="_GoBack"/>
       <w:bookmarkEnd w:id="36"/>
     </w:p>
+    <w:p/>
     <w:p>
       <w:hyperlink r:id="rId76" w:history="1">
         <w:r>
@@ -7797,7 +7779,7 @@
 </file>
 
 <file path=word/endnotes.xml><?xml version="1.0" encoding="utf-8"?>
-<w:endnotes xmlns:wpc="http://schemas.microsoft.com/office/word/2010/wordprocessingCanvas" xmlns:cx="http://schemas.microsoft.com/office/drawing/2014/chartex" xmlns:cx1="http://schemas.microsoft.com/office/drawing/2015/9/8/chartex" xmlns:cx2="http://schemas.microsoft.com/office/drawing/2015/10/21/chartex" xmlns:cx3="http://schemas.microsoft.com/office/drawing/2016/5/9/chartex" xmlns:cx4="http://schemas.microsoft.com/office/drawing/2016/5/10/chartex" xmlns:cx5="http://schemas.microsoft.com/office/drawing/2016/5/11/chartex" xmlns:cx6="http://schemas.microsoft.com/office/drawing/2016/5/12/chartex" xmlns:cx7="http://schemas.microsoft.com/office/drawing/2016/5/13/chartex" xmlns:cx8="http://schemas.microsoft.com/office/drawing/2016/5/14/chartex" xmlns:mc="http://schemas.openxmlformats.org/markup-compatibility/2006" xmlns:aink="http://schemas.microsoft.com/office/drawing/2016/ink" xmlns:am3d="http://schemas.microsoft.com/office/drawing/2017/model3d" xmlns:o="urn:schemas-microsoft-com:office:office" xmlns:r="http://schemas.openxmlformats.org/officeDocument/2006/relationships" xmlns:m="http://schemas.openxmlformats.org/officeDocument/2006/math" xmlns:v="urn:schemas-microsoft-com:vml" xmlns:wp14="http://schemas.microsoft.com/office/word/2010/wordprocessingDrawing" xmlns:wp="http://schemas.openxmlformats.org/drawingml/2006/wordprocessingDrawing" xmlns:w10="urn:schemas-microsoft-com:office:word" xmlns:w="http://schemas.openxmlformats.org/wordprocessingml/2006/main" xmlns:w14="http://schemas.microsoft.com/office/word/2010/wordml" xmlns:w15="http://schemas.microsoft.com/office/word/2012/wordml" xmlns:w16cid="http://schemas.microsoft.com/office/word/2016/wordml/cid" xmlns:w16se="http://schemas.microsoft.com/office/word/2015/wordml/symex" xmlns:wpg="http://schemas.microsoft.com/office/word/2010/wordprocessingGroup" xmlns:wpi="http://schemas.microsoft.com/office/word/2010/wordprocessingInk" xmlns:wne="http://schemas.microsoft.com/office/word/2006/wordml" xmlns:wps="http://schemas.microsoft.com/office/word/2010/wordprocessingShape" mc:Ignorable="w14 w15 w16se w16cid wp14">
+<w:endnotes xmlns:wpc="http://schemas.microsoft.com/office/word/2010/wordprocessingCanvas" xmlns:cx="http://schemas.microsoft.com/office/drawing/2014/chartex" xmlns:cx1="http://schemas.microsoft.com/office/drawing/2015/9/8/chartex" xmlns:cx2="http://schemas.microsoft.com/office/drawing/2015/10/21/chartex" xmlns:cx3="http://schemas.microsoft.com/office/drawing/2016/5/9/chartex" xmlns:cx4="http://schemas.microsoft.com/office/drawing/2016/5/10/chartex" xmlns:cx5="http://schemas.microsoft.com/office/drawing/2016/5/11/chartex" xmlns:cx6="http://schemas.microsoft.com/office/drawing/2016/5/12/chartex" xmlns:cx7="http://schemas.microsoft.com/office/drawing/2016/5/13/chartex" xmlns:cx8="http://schemas.microsoft.com/office/drawing/2016/5/14/chartex" xmlns:mc="http://schemas.openxmlformats.org/markup-compatibility/2006" xmlns:aink="http://schemas.microsoft.com/office/drawing/2016/ink" xmlns:am3d="http://schemas.microsoft.com/office/drawing/2017/model3d" xmlns:o="urn:schemas-microsoft-com:office:office" xmlns:oel="http://schemas.microsoft.com/office/2019/extlst" xmlns:r="http://schemas.openxmlformats.org/officeDocument/2006/relationships" xmlns:m="http://schemas.openxmlformats.org/officeDocument/2006/math" xmlns:v="urn:schemas-microsoft-com:vml" xmlns:wp14="http://schemas.microsoft.com/office/word/2010/wordprocessingDrawing" xmlns:wp="http://schemas.openxmlformats.org/drawingml/2006/wordprocessingDrawing" xmlns:w10="urn:schemas-microsoft-com:office:word" xmlns:w="http://schemas.openxmlformats.org/wordprocessingml/2006/main" xmlns:w14="http://schemas.microsoft.com/office/word/2010/wordml" xmlns:w15="http://schemas.microsoft.com/office/word/2012/wordml" xmlns:w16cex="http://schemas.microsoft.com/office/word/2018/wordml/cex" xmlns:w16cid="http://schemas.microsoft.com/office/word/2016/wordml/cid" xmlns:w16="http://schemas.microsoft.com/office/word/2018/wordml" xmlns:w16sdtdh="http://schemas.microsoft.com/office/word/2020/wordml/sdtdatahash" xmlns:w16se="http://schemas.microsoft.com/office/word/2015/wordml/symex" xmlns:wpg="http://schemas.microsoft.com/office/word/2010/wordprocessingGroup" xmlns:wpi="http://schemas.microsoft.com/office/word/2010/wordprocessingInk" xmlns:wne="http://schemas.microsoft.com/office/word/2006/wordml" xmlns:wps="http://schemas.microsoft.com/office/word/2010/wordprocessingShape" mc:Ignorable="w14 w15 w16se w16cid w16 w16cex w16sdtdh wp14">
   <w:endnote w:type="separator" w:id="-1">
     <w:p>
       <w:pPr>
@@ -7822,7 +7804,7 @@
 </file>
 
 <file path=word/footer1.xml><?xml version="1.0" encoding="utf-8"?>
-<w:ftr xmlns:wpc="http://schemas.microsoft.com/office/word/2010/wordprocessingCanvas" xmlns:cx="http://schemas.microsoft.com/office/drawing/2014/chartex" xmlns:cx1="http://schemas.microsoft.com/office/drawing/2015/9/8/chartex" xmlns:cx2="http://schemas.microsoft.com/office/drawing/2015/10/21/chartex" xmlns:cx3="http://schemas.microsoft.com/office/drawing/2016/5/9/chartex" xmlns:cx4="http://schemas.microsoft.com/office/drawing/2016/5/10/chartex" xmlns:cx5="http://schemas.microsoft.com/office/drawing/2016/5/11/chartex" xmlns:cx6="http://schemas.microsoft.com/office/drawing/2016/5/12/chartex" xmlns:cx7="http://schemas.microsoft.com/office/drawing/2016/5/13/chartex" xmlns:cx8="http://schemas.microsoft.com/office/drawing/2016/5/14/chartex" xmlns:mc="http://schemas.openxmlformats.org/markup-compatibility/2006" xmlns:aink="http://schemas.microsoft.com/office/drawing/2016/ink" xmlns:am3d="http://schemas.microsoft.com/office/drawing/2017/model3d" xmlns:o="urn:schemas-microsoft-com:office:office" xmlns:r="http://schemas.openxmlformats.org/officeDocument/2006/relationships" xmlns:m="http://schemas.openxmlformats.org/officeDocument/2006/math" xmlns:v="urn:schemas-microsoft-com:vml" xmlns:wp14="http://schemas.microsoft.com/office/word/2010/wordprocessingDrawing" xmlns:wp="http://schemas.openxmlformats.org/drawingml/2006/wordprocessingDrawing" xmlns:w10="urn:schemas-microsoft-com:office:word" xmlns:w="http://schemas.openxmlformats.org/wordprocessingml/2006/main" xmlns:w14="http://schemas.microsoft.com/office/word/2010/wordml" xmlns:w15="http://schemas.microsoft.com/office/word/2012/wordml" xmlns:w16cid="http://schemas.microsoft.com/office/word/2016/wordml/cid" xmlns:w16se="http://schemas.microsoft.com/office/word/2015/wordml/symex" xmlns:wpg="http://schemas.microsoft.com/office/word/2010/wordprocessingGroup" xmlns:wpi="http://schemas.microsoft.com/office/word/2010/wordprocessingInk" xmlns:wne="http://schemas.microsoft.com/office/word/2006/wordml" xmlns:wps="http://schemas.microsoft.com/office/word/2010/wordprocessingShape" mc:Ignorable="w14 w15 w16se w16cid wp14">
+<w:ftr xmlns:wpc="http://schemas.microsoft.com/office/word/2010/wordprocessingCanvas" xmlns:cx="http://schemas.microsoft.com/office/drawing/2014/chartex" xmlns:cx1="http://schemas.microsoft.com/office/drawing/2015/9/8/chartex" xmlns:cx2="http://schemas.microsoft.com/office/drawing/2015/10/21/chartex" xmlns:cx3="http://schemas.microsoft.com/office/drawing/2016/5/9/chartex" xmlns:cx4="http://schemas.microsoft.com/office/drawing/2016/5/10/chartex" xmlns:cx5="http://schemas.microsoft.com/office/drawing/2016/5/11/chartex" xmlns:cx6="http://schemas.microsoft.com/office/drawing/2016/5/12/chartex" xmlns:cx7="http://schemas.microsoft.com/office/drawing/2016/5/13/chartex" xmlns:cx8="http://schemas.microsoft.com/office/drawing/2016/5/14/chartex" xmlns:mc="http://schemas.openxmlformats.org/markup-compatibility/2006" xmlns:aink="http://schemas.microsoft.com/office/drawing/2016/ink" xmlns:am3d="http://schemas.microsoft.com/office/drawing/2017/model3d" xmlns:o="urn:schemas-microsoft-com:office:office" xmlns:oel="http://schemas.microsoft.com/office/2019/extlst" xmlns:r="http://schemas.openxmlformats.org/officeDocument/2006/relationships" xmlns:m="http://schemas.openxmlformats.org/officeDocument/2006/math" xmlns:v="urn:schemas-microsoft-com:vml" xmlns:wp14="http://schemas.microsoft.com/office/word/2010/wordprocessingDrawing" xmlns:wp="http://schemas.openxmlformats.org/drawingml/2006/wordprocessingDrawing" xmlns:w10="urn:schemas-microsoft-com:office:word" xmlns:w="http://schemas.openxmlformats.org/wordprocessingml/2006/main" xmlns:w14="http://schemas.microsoft.com/office/word/2010/wordml" xmlns:w15="http://schemas.microsoft.com/office/word/2012/wordml" xmlns:w16cex="http://schemas.microsoft.com/office/word/2018/wordml/cex" xmlns:w16cid="http://schemas.microsoft.com/office/word/2016/wordml/cid" xmlns:w16="http://schemas.microsoft.com/office/word/2018/wordml" xmlns:w16sdtdh="http://schemas.microsoft.com/office/word/2020/wordml/sdtdatahash" xmlns:w16se="http://schemas.microsoft.com/office/word/2015/wordml/symex" xmlns:wpg="http://schemas.microsoft.com/office/word/2010/wordprocessingGroup" xmlns:wpi="http://schemas.microsoft.com/office/word/2010/wordprocessingInk" xmlns:wne="http://schemas.microsoft.com/office/word/2006/wordml" xmlns:wps="http://schemas.microsoft.com/office/word/2010/wordprocessingShape" mc:Ignorable="w14 w15 w16se w16cid w16 w16cex w16sdtdh wp14">
   <w:sdt>
     <w:sdtPr>
       <w:id w:val="239378388"/>
@@ -7875,7 +7857,7 @@
 </file>
 
 <file path=word/footnotes.xml><?xml version="1.0" encoding="utf-8"?>
-<w:footnotes xmlns:wpc="http://schemas.microsoft.com/office/word/2010/wordprocessingCanvas" xmlns:cx="http://schemas.microsoft.com/office/drawing/2014/chartex" xmlns:cx1="http://schemas.microsoft.com/office/drawing/2015/9/8/chartex" xmlns:cx2="http://schemas.microsoft.com/office/drawing/2015/10/21/chartex" xmlns:cx3="http://schemas.microsoft.com/office/drawing/2016/5/9/chartex" xmlns:cx4="http://schemas.microsoft.com/office/drawing/2016/5/10/chartex" xmlns:cx5="http://schemas.microsoft.com/office/drawing/2016/5/11/chartex" xmlns:cx6="http://schemas.microsoft.com/office/drawing/2016/5/12/chartex" xmlns:cx7="http://schemas.microsoft.com/office/drawing/2016/5/13/chartex" xmlns:cx8="http://schemas.microsoft.com/office/drawing/2016/5/14/chartex" xmlns:mc="http://schemas.openxmlformats.org/markup-compatibility/2006" xmlns:aink="http://schemas.microsoft.com/office/drawing/2016/ink" xmlns:am3d="http://schemas.microsoft.com/office/drawing/2017/model3d" xmlns:o="urn:schemas-microsoft-com:office:office" xmlns:r="http://schemas.openxmlformats.org/officeDocument/2006/relationships" xmlns:m="http://schemas.openxmlformats.org/officeDocument/2006/math" xmlns:v="urn:schemas-microsoft-com:vml" xmlns:wp14="http://schemas.microsoft.com/office/word/2010/wordprocessingDrawing" xmlns:wp="http://schemas.openxmlformats.org/drawingml/2006/wordprocessingDrawing" xmlns:w10="urn:schemas-microsoft-com:office:word" xmlns:w="http://schemas.openxmlformats.org/wordprocessingml/2006/main" xmlns:w14="http://schemas.microsoft.com/office/word/2010/wordml" xmlns:w15="http://schemas.microsoft.com/office/word/2012/wordml" xmlns:w16cid="http://schemas.microsoft.com/office/word/2016/wordml/cid" xmlns:w16se="http://schemas.microsoft.com/office/word/2015/wordml/symex" xmlns:wpg="http://schemas.microsoft.com/office/word/2010/wordprocessingGroup" xmlns:wpi="http://schemas.microsoft.com/office/word/2010/wordprocessingInk" xmlns:wne="http://schemas.microsoft.com/office/word/2006/wordml" xmlns:wps="http://schemas.microsoft.com/office/word/2010/wordprocessingShape" mc:Ignorable="w14 w15 w16se w16cid wp14">
+<w:footnotes xmlns:wpc="http://schemas.microsoft.com/office/word/2010/wordprocessingCanvas" xmlns:cx="http://schemas.microsoft.com/office/drawing/2014/chartex" xmlns:cx1="http://schemas.microsoft.com/office/drawing/2015/9/8/chartex" xmlns:cx2="http://schemas.microsoft.com/office/drawing/2015/10/21/chartex" xmlns:cx3="http://schemas.microsoft.com/office/drawing/2016/5/9/chartex" xmlns:cx4="http://schemas.microsoft.com/office/drawing/2016/5/10/chartex" xmlns:cx5="http://schemas.microsoft.com/office/drawing/2016/5/11/chartex" xmlns:cx6="http://schemas.microsoft.com/office/drawing/2016/5/12/chartex" xmlns:cx7="http://schemas.microsoft.com/office/drawing/2016/5/13/chartex" xmlns:cx8="http://schemas.microsoft.com/office/drawing/2016/5/14/chartex" xmlns:mc="http://schemas.openxmlformats.org/markup-compatibility/2006" xmlns:aink="http://schemas.microsoft.com/office/drawing/2016/ink" xmlns:am3d="http://schemas.microsoft.com/office/drawing/2017/model3d" xmlns:o="urn:schemas-microsoft-com:office:office" xmlns:oel="http://schemas.microsoft.com/office/2019/extlst" xmlns:r="http://schemas.openxmlformats.org/officeDocument/2006/relationships" xmlns:m="http://schemas.openxmlformats.org/officeDocument/2006/math" xmlns:v="urn:schemas-microsoft-com:vml" xmlns:wp14="http://schemas.microsoft.com/office/word/2010/wordprocessingDrawing" xmlns:wp="http://schemas.openxmlformats.org/drawingml/2006/wordprocessingDrawing" xmlns:w10="urn:schemas-microsoft-com:office:word" xmlns:w="http://schemas.openxmlformats.org/wordprocessingml/2006/main" xmlns:w14="http://schemas.microsoft.com/office/word/2010/wordml" xmlns:w15="http://schemas.microsoft.com/office/word/2012/wordml" xmlns:w16cex="http://schemas.microsoft.com/office/word/2018/wordml/cex" xmlns:w16cid="http://schemas.microsoft.com/office/word/2016/wordml/cid" xmlns:w16="http://schemas.microsoft.com/office/word/2018/wordml" xmlns:w16sdtdh="http://schemas.microsoft.com/office/word/2020/wordml/sdtdatahash" xmlns:w16se="http://schemas.microsoft.com/office/word/2015/wordml/symex" xmlns:wpg="http://schemas.microsoft.com/office/word/2010/wordprocessingGroup" xmlns:wpi="http://schemas.microsoft.com/office/word/2010/wordprocessingInk" xmlns:wne="http://schemas.microsoft.com/office/word/2006/wordml" xmlns:wps="http://schemas.microsoft.com/office/word/2010/wordprocessingShape" mc:Ignorable="w14 w15 w16se w16cid w16 w16cex w16sdtdh wp14">
   <w:footnote w:type="separator" w:id="-1">
     <w:p>
       <w:pPr>
@@ -7900,7 +7882,7 @@
 </file>
 
 <file path=word/numbering.xml><?xml version="1.0" encoding="utf-8"?>
-<w:numbering xmlns:wpc="http://schemas.microsoft.com/office/word/2010/wordprocessingCanvas" xmlns:cx="http://schemas.microsoft.com/office/drawing/2014/chartex" xmlns:cx1="http://schemas.microsoft.com/office/drawing/2015/9/8/chartex" xmlns:cx2="http://schemas.microsoft.com/office/drawing/2015/10/21/chartex" xmlns:cx3="http://schemas.microsoft.com/office/drawing/2016/5/9/chartex" xmlns:cx4="http://schemas.microsoft.com/office/drawing/2016/5/10/chartex" xmlns:cx5="http://schemas.microsoft.com/office/drawing/2016/5/11/chartex" xmlns:cx6="http://schemas.microsoft.com/office/drawing/2016/5/12/chartex" xmlns:cx7="http://schemas.microsoft.com/office/drawing/2016/5/13/chartex" xmlns:cx8="http://schemas.microsoft.com/office/drawing/2016/5/14/chartex" xmlns:mc="http://schemas.openxmlformats.org/markup-compatibility/2006" xmlns:aink="http://schemas.microsoft.com/office/drawing/2016/ink" xmlns:am3d="http://schemas.microsoft.com/office/drawing/2017/model3d" xmlns:o="urn:schemas-microsoft-com:office:office" xmlns:r="http://schemas.openxmlformats.org/officeDocument/2006/relationships" xmlns:m="http://schemas.openxmlformats.org/officeDocument/2006/math" xmlns:v="urn:schemas-microsoft-com:vml" xmlns:wp14="http://schemas.microsoft.com/office/word/2010/wordprocessingDrawing" xmlns:wp="http://schemas.openxmlformats.org/drawingml/2006/wordprocessingDrawing" xmlns:w10="urn:schemas-microsoft-com:office:word" xmlns:w="http://schemas.openxmlformats.org/wordprocessingml/2006/main" xmlns:w14="http://schemas.microsoft.com/office/word/2010/wordml" xmlns:w15="http://schemas.microsoft.com/office/word/2012/wordml" xmlns:w16cid="http://schemas.microsoft.com/office/word/2016/wordml/cid" xmlns:w16se="http://schemas.microsoft.com/office/word/2015/wordml/symex" xmlns:wpg="http://schemas.microsoft.com/office/word/2010/wordprocessingGroup" xmlns:wpi="http://schemas.microsoft.com/office/word/2010/wordprocessingInk" xmlns:wne="http://schemas.microsoft.com/office/word/2006/wordml" xmlns:wps="http://schemas.microsoft.com/office/word/2010/wordprocessingShape" mc:Ignorable="w14 w15 w16se w16cid wp14">
+<w:numbering xmlns:wpc="http://schemas.microsoft.com/office/word/2010/wordprocessingCanvas" xmlns:cx="http://schemas.microsoft.com/office/drawing/2014/chartex" xmlns:cx1="http://schemas.microsoft.com/office/drawing/2015/9/8/chartex" xmlns:cx2="http://schemas.microsoft.com/office/drawing/2015/10/21/chartex" xmlns:cx3="http://schemas.microsoft.com/office/drawing/2016/5/9/chartex" xmlns:cx4="http://schemas.microsoft.com/office/drawing/2016/5/10/chartex" xmlns:cx5="http://schemas.microsoft.com/office/drawing/2016/5/11/chartex" xmlns:cx6="http://schemas.microsoft.com/office/drawing/2016/5/12/chartex" xmlns:cx7="http://schemas.microsoft.com/office/drawing/2016/5/13/chartex" xmlns:cx8="http://schemas.microsoft.com/office/drawing/2016/5/14/chartex" xmlns:mc="http://schemas.openxmlformats.org/markup-compatibility/2006" xmlns:aink="http://schemas.microsoft.com/office/drawing/2016/ink" xmlns:am3d="http://schemas.microsoft.com/office/drawing/2017/model3d" xmlns:o="urn:schemas-microsoft-com:office:office" xmlns:oel="http://schemas.microsoft.com/office/2019/extlst" xmlns:r="http://schemas.openxmlformats.org/officeDocument/2006/relationships" xmlns:m="http://schemas.openxmlformats.org/officeDocument/2006/math" xmlns:v="urn:schemas-microsoft-com:vml" xmlns:wp14="http://schemas.microsoft.com/office/word/2010/wordprocessingDrawing" xmlns:wp="http://schemas.openxmlformats.org/drawingml/2006/wordprocessingDrawing" xmlns:w10="urn:schemas-microsoft-com:office:word" xmlns:w="http://schemas.openxmlformats.org/wordprocessingml/2006/main" xmlns:w14="http://schemas.microsoft.com/office/word/2010/wordml" xmlns:w15="http://schemas.microsoft.com/office/word/2012/wordml" xmlns:w16cex="http://schemas.microsoft.com/office/word/2018/wordml/cex" xmlns:w16cid="http://schemas.microsoft.com/office/word/2016/wordml/cid" xmlns:w16="http://schemas.microsoft.com/office/word/2018/wordml" xmlns:w16sdtdh="http://schemas.microsoft.com/office/word/2020/wordml/sdtdatahash" xmlns:w16se="http://schemas.microsoft.com/office/word/2015/wordml/symex" xmlns:wpg="http://schemas.microsoft.com/office/word/2010/wordprocessingGroup" xmlns:wpi="http://schemas.microsoft.com/office/word/2010/wordprocessingInk" xmlns:wne="http://schemas.microsoft.com/office/word/2006/wordml" xmlns:wps="http://schemas.microsoft.com/office/word/2010/wordprocessingShape" mc:Ignorable="w14 w15 w16se w16cid w16 w16cex w16sdtdh wp14">
   <w:abstractNum w:abstractNumId="0" w15:restartNumberingAfterBreak="0">
     <w:nsid w:val="E63E023A"/>
     <w:multiLevelType w:val="singleLevel"/>
@@ -8359,26 +8341,26 @@
       </w:pPr>
     </w:lvl>
   </w:abstractNum>
-  <w:num w:numId="1">
+  <w:num w:numId="1" w16cid:durableId="1606229461">
     <w:abstractNumId w:val="4"/>
   </w:num>
-  <w:num w:numId="2">
+  <w:num w:numId="2" w16cid:durableId="1157185505">
     <w:abstractNumId w:val="2"/>
   </w:num>
-  <w:num w:numId="3">
+  <w:num w:numId="3" w16cid:durableId="945885825">
     <w:abstractNumId w:val="0"/>
   </w:num>
-  <w:num w:numId="4">
+  <w:num w:numId="4" w16cid:durableId="913202921">
     <w:abstractNumId w:val="3"/>
   </w:num>
-  <w:num w:numId="5">
+  <w:num w:numId="5" w16cid:durableId="1747919667">
     <w:abstractNumId w:val="1"/>
   </w:num>
 </w:numbering>
 </file>
 
 <file path=word/styles.xml><?xml version="1.0" encoding="utf-8"?>
-<w:styles xmlns:mc="http://schemas.openxmlformats.org/markup-compatibility/2006" xmlns:r="http://schemas.openxmlformats.org/officeDocument/2006/relationships" xmlns:w="http://schemas.openxmlformats.org/wordprocessingml/2006/main" xmlns:w14="http://schemas.microsoft.com/office/word/2010/wordml" xmlns:w15="http://schemas.microsoft.com/office/word/2012/wordml" xmlns:w16cid="http://schemas.microsoft.com/office/word/2016/wordml/cid" xmlns:w16se="http://schemas.microsoft.com/office/word/2015/wordml/symex" mc:Ignorable="w14 w15 w16se w16cid">
+<w:styles xmlns:mc="http://schemas.openxmlformats.org/markup-compatibility/2006" xmlns:r="http://schemas.openxmlformats.org/officeDocument/2006/relationships" xmlns:w="http://schemas.openxmlformats.org/wordprocessingml/2006/main" xmlns:w14="http://schemas.microsoft.com/office/word/2010/wordml" xmlns:w15="http://schemas.microsoft.com/office/word/2012/wordml" xmlns:w16cex="http://schemas.microsoft.com/office/word/2018/wordml/cex" xmlns:w16cid="http://schemas.microsoft.com/office/word/2016/wordml/cid" xmlns:w16="http://schemas.microsoft.com/office/word/2018/wordml" xmlns:w16sdtdh="http://schemas.microsoft.com/office/word/2020/wordml/sdtdatahash" xmlns:w16se="http://schemas.microsoft.com/office/word/2015/wordml/symex" mc:Ignorable="w14 w15 w16se w16cid w16 w16cex w16sdtdh">
   <w:docDefaults>
     <w:rPrDefault>
       <w:rPr>
@@ -8394,7 +8376,7 @@
       </w:pPr>
     </w:pPrDefault>
   </w:docDefaults>
-  <w:latentStyles w:defLockedState="0" w:defUIPriority="99" w:defSemiHidden="0" w:defUnhideWhenUsed="0" w:defQFormat="0" w:count="375">
+  <w:latentStyles w:defLockedState="0" w:defUIPriority="99" w:defSemiHidden="0" w:defUnhideWhenUsed="0" w:defQFormat="0" w:count="376">
     <w:lsdException w:name="Normal" w:uiPriority="0" w:qFormat="1"/>
     <w:lsdException w:name="heading 1" w:uiPriority="9" w:qFormat="1"/>
     <w:lsdException w:name="heading 2" w:semiHidden="1" w:uiPriority="9" w:unhideWhenUsed="1" w:qFormat="1"/>
@@ -8770,6 +8752,7 @@
     <w:lsdException w:name="Smart Hyperlink" w:semiHidden="1" w:unhideWhenUsed="1"/>
     <w:lsdException w:name="Hashtag" w:semiHidden="1" w:unhideWhenUsed="1"/>
     <w:lsdException w:name="Unresolved Mention" w:semiHidden="1" w:unhideWhenUsed="1"/>
+    <w:lsdException w:name="Smart Link" w:semiHidden="1" w:unhideWhenUsed="1"/>
   </w:latentStyles>
   <w:style w:type="paragraph" w:default="1" w:styleId="Normal">
     <w:name w:val="Normal"/>

</xml_diff>